<commit_message>
Updated docx and pdf file. Regrouped images files in a single zip
</commit_message>
<xml_diff>
--- a/homework2_team25.docx
+++ b/homework2_team25.docx
@@ -4,7 +4,7 @@
   <w:body>
     <w:p>
       <w:pPr>
-        <w:pStyle w:val="Titolo1"/>
+        <w:pStyle w:val="Heading1"/>
         <w:pBdr>
           <w:bottom w:val="single" w:sz="4" w:space="1" w:color="auto"/>
         </w:pBdr>
@@ -166,7 +166,7 @@
     </w:p>
     <w:p>
       <w:pPr>
-        <w:pStyle w:val="Titolo2"/>
+        <w:pStyle w:val="Heading2"/>
         <w:pBdr>
           <w:bottom w:val="single" w:sz="4" w:space="1" w:color="auto"/>
         </w:pBdr>
@@ -325,7 +325,7 @@
       <w:hyperlink w:anchor="Immagine1" w:history="1">
         <w:r>
           <w:rPr>
-            <w:rStyle w:val="Collegamentoipertestuale"/>
+            <w:rStyle w:val="Hyperlink"/>
             <w:rFonts w:ascii="Garamond" w:hAnsi="Garamond"/>
             <w:b/>
             <w:bCs/>
@@ -745,7 +745,7 @@
       <w:hyperlink w:anchor="Immagine2" w:history="1">
         <w:r>
           <w:rPr>
-            <w:rStyle w:val="Collegamentoipertestuale"/>
+            <w:rStyle w:val="Hyperlink"/>
             <w:rFonts w:ascii="Garamond" w:hAnsi="Garamond"/>
             <w:b/>
             <w:bCs/>
@@ -1340,7 +1340,27 @@
           <w:bCs/>
           <w:lang w:val="it-IT"/>
         </w:rPr>
-        <w:t>retrasmitted</w:t>
+        <w:t>retra</w:t>
+      </w:r>
+      <w:r>
+        <w:rPr>
+          <w:rStyle w:val="normaltextrun"/>
+          <w:rFonts w:ascii="Garamond" w:hAnsi="Garamond"/>
+          <w:b/>
+          <w:bCs/>
+          <w:lang w:val="it-IT"/>
+        </w:rPr>
+        <w:t>n</w:t>
+      </w:r>
+      <w:r>
+        <w:rPr>
+          <w:rStyle w:val="normaltextrun"/>
+          <w:rFonts w:ascii="Garamond" w:hAnsi="Garamond"/>
+          <w:b/>
+          <w:bCs/>
+          <w:lang w:val="it-IT"/>
+        </w:rPr>
+        <w:t>smitted</w:t>
       </w:r>
       <w:proofErr w:type="spellEnd"/>
       <w:r>
@@ -1362,7 +1382,7 @@
       <w:hyperlink w:anchor="Immagine3" w:history="1">
         <w:r>
           <w:rPr>
-            <w:rStyle w:val="Collegamentoipertestuale"/>
+            <w:rStyle w:val="Hyperlink"/>
             <w:rFonts w:ascii="Garamond" w:hAnsi="Garamond"/>
             <w:b/>
             <w:bCs/>
@@ -1372,7 +1392,7 @@
         </w:r>
         <w:r>
           <w:rPr>
-            <w:rStyle w:val="Collegamentoipertestuale"/>
+            <w:rStyle w:val="Hyperlink"/>
             <w:rFonts w:ascii="Garamond" w:hAnsi="Garamond"/>
             <w:b/>
             <w:bCs/>
@@ -1382,7 +1402,7 @@
         </w:r>
         <w:r>
           <w:rPr>
-            <w:rStyle w:val="Collegamentoipertestuale"/>
+            <w:rStyle w:val="Hyperlink"/>
             <w:rFonts w:ascii="Garamond" w:hAnsi="Garamond"/>
             <w:b/>
             <w:bCs/>
@@ -1730,7 +1750,7 @@
       <w:hyperlink w:anchor="Immagine4" w:history="1">
         <w:r>
           <w:rPr>
-            <w:rStyle w:val="Collegamentoipertestuale"/>
+            <w:rStyle w:val="Hyperlink"/>
             <w:rFonts w:ascii="Garamond" w:hAnsi="Garamond"/>
             <w:b/>
             <w:bCs/>
@@ -2268,7 +2288,7 @@
       <w:hyperlink w:anchor="Immagine5">
         <w:r>
           <w:rPr>
-            <w:rStyle w:val="Collegamentoipertestuale"/>
+            <w:rStyle w:val="Hyperlink"/>
             <w:rFonts w:ascii="Garamond" w:hAnsi="Garamond"/>
             <w:b/>
             <w:bCs/>
@@ -2400,7 +2420,7 @@
       <w:hyperlink w:anchor="Immagine6">
         <w:r>
           <w:rPr>
-            <w:rStyle w:val="Collegamentoipertestuale"/>
+            <w:rStyle w:val="Hyperlink"/>
             <w:rFonts w:ascii="Garamond" w:hAnsi="Garamond"/>
             <w:b/>
             <w:bCs/>
@@ -3116,7 +3136,7 @@
       <w:hyperlink w:anchor="Immagine7" w:history="1">
         <w:r>
           <w:rPr>
-            <w:rStyle w:val="Collegamentoipertestuale"/>
+            <w:rStyle w:val="Hyperlink"/>
             <w:rFonts w:ascii="Garamond" w:hAnsi="Garamond"/>
             <w:b/>
             <w:bCs/>
@@ -3313,7 +3333,27 @@
           <w:szCs w:val="24"/>
           <w:lang w:val="it-IT"/>
         </w:rPr>
-        <w:t xml:space="preserve">Il Throughput </w:t>
+        <w:t xml:space="preserve">Il </w:t>
+      </w:r>
+      <w:r>
+        <w:rPr>
+          <w:rStyle w:val="normaltextrun"/>
+          <w:rFonts w:ascii="Garamond" w:hAnsi="Garamond"/>
+          <w:sz w:val="24"/>
+          <w:szCs w:val="24"/>
+          <w:lang w:val="it-IT"/>
+        </w:rPr>
+        <w:t>t</w:t>
+      </w:r>
+      <w:r>
+        <w:rPr>
+          <w:rStyle w:val="normaltextrun"/>
+          <w:rFonts w:ascii="Garamond" w:hAnsi="Garamond"/>
+          <w:sz w:val="24"/>
+          <w:szCs w:val="24"/>
+          <w:lang w:val="it-IT"/>
+        </w:rPr>
+        <w:t xml:space="preserve">hroughput </w:t>
       </w:r>
       <w:r>
         <w:rPr>
@@ -3419,252 +3459,12 @@
           <w:szCs w:val="24"/>
           <w:lang w:val="it-IT"/>
         </w:rPr>
-        <w:t>.</w:t>
-      </w:r>
-      <w:r>
-        <w:rPr>
-          <w:rStyle w:val="normaltextrun"/>
-          <w:rFonts w:ascii="Garamond" w:hAnsi="Garamond"/>
-          <w:sz w:val="24"/>
-          <w:szCs w:val="24"/>
-          <w:lang w:val="it-IT"/>
-        </w:rPr>
-        <w:t xml:space="preserve"> Il </w:t>
-      </w:r>
-      <w:r>
-        <w:rPr>
-          <w:rStyle w:val="normaltextrun"/>
-          <w:rFonts w:ascii="Garamond" w:hAnsi="Garamond"/>
-          <w:sz w:val="24"/>
-          <w:szCs w:val="24"/>
-          <w:lang w:val="it-IT"/>
-        </w:rPr>
-        <w:t>t</w:t>
-      </w:r>
-      <w:r>
-        <w:rPr>
-          <w:rStyle w:val="normaltextrun"/>
-          <w:rFonts w:ascii="Garamond" w:hAnsi="Garamond"/>
-          <w:sz w:val="24"/>
-          <w:szCs w:val="24"/>
-          <w:lang w:val="it-IT"/>
-        </w:rPr>
-        <w:t>hroughput</w:t>
-      </w:r>
-      <w:r>
-        <w:rPr>
-          <w:rStyle w:val="normaltextrun"/>
-          <w:rFonts w:ascii="Garamond" w:hAnsi="Garamond"/>
-          <w:sz w:val="24"/>
-          <w:szCs w:val="24"/>
-          <w:lang w:val="it-IT"/>
-        </w:rPr>
-        <w:t xml:space="preserve"> è la dimensione totale dei pacchetti inviati</w:t>
-      </w:r>
-      <w:r>
-        <w:rPr>
-          <w:rStyle w:val="normaltextrun"/>
-          <w:rFonts w:ascii="Garamond" w:hAnsi="Garamond"/>
-          <w:sz w:val="24"/>
-          <w:szCs w:val="24"/>
-          <w:lang w:val="it-IT"/>
-        </w:rPr>
-        <w:t xml:space="preserve"> </w:t>
-      </w:r>
-      <w:r>
-        <w:rPr>
-          <w:rStyle w:val="normaltextrun"/>
-          <w:rFonts w:ascii="Garamond" w:hAnsi="Garamond"/>
-          <w:sz w:val="24"/>
-          <w:szCs w:val="24"/>
-          <w:lang w:val="it-IT"/>
-        </w:rPr>
-        <w:t>sul</w:t>
-      </w:r>
-      <w:r>
-        <w:rPr>
-          <w:rStyle w:val="normaltextrun"/>
-          <w:rFonts w:ascii="Garamond" w:hAnsi="Garamond"/>
-          <w:sz w:val="24"/>
-          <w:szCs w:val="24"/>
-          <w:lang w:val="it-IT"/>
-        </w:rPr>
-        <w:t xml:space="preserve"> tempo totale della trasmissione</w:t>
-      </w:r>
-      <w:r>
-        <w:rPr>
-          <w:rStyle w:val="normaltextrun"/>
-          <w:rFonts w:ascii="Garamond" w:hAnsi="Garamond"/>
-          <w:sz w:val="24"/>
-          <w:szCs w:val="24"/>
-          <w:lang w:val="it-IT"/>
-        </w:rPr>
-        <w:t xml:space="preserve">, </w:t>
-      </w:r>
-      <w:r>
-        <w:rPr>
-          <w:rStyle w:val="normaltextrun"/>
-          <w:rFonts w:ascii="Garamond" w:hAnsi="Garamond"/>
-          <w:sz w:val="24"/>
-          <w:szCs w:val="24"/>
-          <w:lang w:val="it-IT"/>
-        </w:rPr>
-        <w:t>ovvero</w:t>
-      </w:r>
-      <w:r>
-        <w:rPr>
-          <w:rStyle w:val="normaltextrun"/>
-          <w:rFonts w:ascii="Garamond" w:hAnsi="Garamond"/>
-          <w:sz w:val="24"/>
-          <w:szCs w:val="24"/>
-          <w:lang w:val="it-IT"/>
-        </w:rPr>
-        <w:t xml:space="preserve"> il tempo dall'invio del primo</w:t>
-      </w:r>
-      <w:r>
-        <w:rPr>
-          <w:rStyle w:val="normaltextrun"/>
-          <w:rFonts w:ascii="Garamond" w:hAnsi="Garamond"/>
-          <w:sz w:val="24"/>
-          <w:szCs w:val="24"/>
-          <w:lang w:val="it-IT"/>
-        </w:rPr>
-        <w:t xml:space="preserve"> </w:t>
-      </w:r>
-      <w:r>
-        <w:rPr>
-          <w:rStyle w:val="normaltextrun"/>
-          <w:rFonts w:ascii="Garamond" w:hAnsi="Garamond"/>
-          <w:sz w:val="24"/>
-          <w:szCs w:val="24"/>
-          <w:lang w:val="it-IT"/>
-        </w:rPr>
-        <w:t xml:space="preserve">messaggio </w:t>
-      </w:r>
-      <w:r>
-        <w:rPr>
-          <w:rStyle w:val="normaltextrun"/>
-          <w:rFonts w:ascii="Garamond" w:hAnsi="Garamond"/>
-          <w:sz w:val="24"/>
-          <w:szCs w:val="24"/>
-          <w:lang w:val="it-IT"/>
-        </w:rPr>
-        <w:t>UDP</w:t>
-      </w:r>
-      <w:r>
-        <w:rPr>
-          <w:rStyle w:val="normaltextrun"/>
-          <w:rFonts w:ascii="Garamond" w:hAnsi="Garamond"/>
-          <w:sz w:val="24"/>
-          <w:szCs w:val="24"/>
-          <w:lang w:val="it-IT"/>
-        </w:rPr>
-        <w:t xml:space="preserve"> </w:t>
-      </w:r>
-      <w:r>
-        <w:rPr>
-          <w:rStyle w:val="normaltextrun"/>
-          <w:rFonts w:ascii="Garamond" w:hAnsi="Garamond"/>
-          <w:sz w:val="24"/>
-          <w:szCs w:val="24"/>
-          <w:lang w:val="it-IT"/>
-        </w:rPr>
-        <w:t xml:space="preserve">fino </w:t>
-      </w:r>
-      <w:r>
-        <w:rPr>
-          <w:rStyle w:val="normaltextrun"/>
-          <w:rFonts w:ascii="Garamond" w:hAnsi="Garamond"/>
-          <w:sz w:val="24"/>
-          <w:szCs w:val="24"/>
-          <w:lang w:val="it-IT"/>
-        </w:rPr>
-        <w:t>alla ricezione dell'ultimo ACK</w:t>
-      </w:r>
-      <w:r>
-        <w:rPr>
-          <w:rStyle w:val="normaltextrun"/>
-          <w:rFonts w:ascii="Garamond" w:hAnsi="Garamond"/>
-          <w:sz w:val="24"/>
-          <w:szCs w:val="24"/>
-          <w:lang w:val="it-IT"/>
-        </w:rPr>
-        <w:t>.</w:t>
-      </w:r>
-      <w:r>
-        <w:rPr>
-          <w:rStyle w:val="eop"/>
-          <w:rFonts w:ascii="Garamond" w:hAnsi="Garamond"/>
-          <w:sz w:val="24"/>
-          <w:szCs w:val="24"/>
-          <w:lang w:val="it-IT"/>
-        </w:rPr>
-        <w:t> </w:t>
-      </w:r>
-      <w:r>
-        <w:rPr>
-          <w:rStyle w:val="normaltextrun"/>
-          <w:rFonts w:ascii="Garamond" w:hAnsi="Garamond"/>
-          <w:sz w:val="24"/>
-          <w:szCs w:val="24"/>
-          <w:lang w:val="it-IT"/>
-        </w:rPr>
-        <w:t xml:space="preserve">Consideriamo i due casi con e senza procedura </w:t>
-      </w:r>
-      <w:r>
-        <w:rPr>
-          <w:rStyle w:val="normaltextrun"/>
-          <w:rFonts w:ascii="Garamond" w:hAnsi="Garamond"/>
-          <w:sz w:val="24"/>
-          <w:szCs w:val="24"/>
-          <w:lang w:val="it-IT"/>
-        </w:rPr>
-        <w:t>RTS/CTS</w:t>
-      </w:r>
-      <w:r>
-        <w:rPr>
-          <w:rStyle w:val="normaltextrun"/>
-          <w:rFonts w:ascii="Garamond" w:hAnsi="Garamond"/>
-          <w:sz w:val="24"/>
-          <w:szCs w:val="24"/>
-          <w:lang w:val="it-IT"/>
-        </w:rPr>
-        <w:t xml:space="preserve">, </w:t>
-      </w:r>
-      <w:r>
-        <w:rPr>
-          <w:rStyle w:val="normaltextrun"/>
-          <w:rFonts w:ascii="Garamond" w:hAnsi="Garamond"/>
-          <w:sz w:val="24"/>
-          <w:szCs w:val="24"/>
-          <w:lang w:val="it-IT"/>
-        </w:rPr>
-        <w:t>analizzando solo i pacchetti</w:t>
-      </w:r>
-      <w:r>
-        <w:rPr>
-          <w:rStyle w:val="normaltextrun"/>
-          <w:rFonts w:ascii="Garamond" w:hAnsi="Garamond"/>
-          <w:sz w:val="24"/>
-          <w:szCs w:val="24"/>
-          <w:lang w:val="it-IT"/>
-        </w:rPr>
-        <w:t xml:space="preserve"> UDP</w:t>
-      </w:r>
-      <w:r>
-        <w:rPr>
-          <w:rStyle w:val="normaltextrun"/>
-          <w:rFonts w:ascii="Garamond" w:hAnsi="Garamond"/>
-          <w:sz w:val="24"/>
-          <w:szCs w:val="24"/>
-          <w:lang w:val="it-IT"/>
-        </w:rPr>
         <w:t xml:space="preserve"> </w:t>
       </w:r>
       <w:hyperlink w:anchor="Immagine8" w:history="1">
         <w:r>
           <w:rPr>
-            <w:rStyle w:val="Collegamentoipertestuale"/>
+            <w:rStyle w:val="Hyperlink"/>
             <w:rFonts w:ascii="Garamond" w:hAnsi="Garamond"/>
             <w:b/>
             <w:bCs/>
@@ -3672,82 +3472,260 @@
             <w:szCs w:val="24"/>
             <w:lang w:val="it-IT"/>
           </w:rPr>
-          <w:t xml:space="preserve">[immagine </w:t>
-        </w:r>
-        <w:r>
-          <w:rPr>
-            <w:rStyle w:val="Collegamentoipertestuale"/>
-            <w:rFonts w:ascii="Garamond" w:hAnsi="Garamond"/>
-            <w:b/>
-            <w:bCs/>
-            <w:sz w:val="24"/>
-            <w:szCs w:val="24"/>
-            <w:lang w:val="it-IT"/>
-          </w:rPr>
-          <w:t>8</w:t>
-        </w:r>
-        <w:r>
-          <w:rPr>
-            <w:rStyle w:val="Collegamentoipertestuale"/>
-            <w:rFonts w:ascii="Garamond" w:hAnsi="Garamond"/>
-            <w:b/>
-            <w:bCs/>
-            <w:sz w:val="24"/>
-            <w:szCs w:val="24"/>
-            <w:lang w:val="it-IT"/>
-          </w:rPr>
-          <w:t>]</w:t>
+          <w:t>[immagine 8]</w:t>
         </w:r>
       </w:hyperlink>
       <w:r>
         <w:rPr>
-          <w:rStyle w:val="Collegamentoipertestuale"/>
-          <w:rFonts w:ascii="Garamond" w:hAnsi="Garamond"/>
-          <w:color w:val="FFFFFF" w:themeColor="background1"/>
-          <w:sz w:val="24"/>
-          <w:szCs w:val="24"/>
-          <w:u w:val="none"/>
+          <w:rStyle w:val="normaltextrun"/>
+          <w:rFonts w:ascii="Garamond" w:hAnsi="Garamond"/>
+          <w:sz w:val="24"/>
+          <w:szCs w:val="24"/>
+          <w:lang w:val="it-IT"/>
+        </w:rPr>
+        <w:t>.</w:t>
+      </w:r>
+      <w:r>
+        <w:rPr>
+          <w:rStyle w:val="normaltextrun"/>
+          <w:rFonts w:ascii="Garamond" w:hAnsi="Garamond"/>
+          <w:sz w:val="24"/>
+          <w:szCs w:val="24"/>
+          <w:lang w:val="it-IT"/>
+        </w:rPr>
+        <w:t xml:space="preserve"> Il </w:t>
+      </w:r>
+      <w:r>
+        <w:rPr>
+          <w:rStyle w:val="normaltextrun"/>
+          <w:rFonts w:ascii="Garamond" w:hAnsi="Garamond"/>
+          <w:sz w:val="24"/>
+          <w:szCs w:val="24"/>
+          <w:lang w:val="it-IT"/>
+        </w:rPr>
+        <w:t>t</w:t>
+      </w:r>
+      <w:r>
+        <w:rPr>
+          <w:rStyle w:val="normaltextrun"/>
+          <w:rFonts w:ascii="Garamond" w:hAnsi="Garamond"/>
+          <w:sz w:val="24"/>
+          <w:szCs w:val="24"/>
+          <w:lang w:val="it-IT"/>
+        </w:rPr>
+        <w:t>hroughput</w:t>
+      </w:r>
+      <w:r>
+        <w:rPr>
+          <w:rStyle w:val="normaltextrun"/>
+          <w:rFonts w:ascii="Garamond" w:hAnsi="Garamond"/>
+          <w:sz w:val="24"/>
+          <w:szCs w:val="24"/>
+          <w:lang w:val="it-IT"/>
+        </w:rPr>
+        <w:t xml:space="preserve"> è la dimensione </w:t>
+      </w:r>
+      <w:r>
+        <w:rPr>
+          <w:rStyle w:val="normaltextrun"/>
+          <w:rFonts w:ascii="Garamond" w:hAnsi="Garamond"/>
+          <w:sz w:val="24"/>
+          <w:szCs w:val="24"/>
+          <w:lang w:val="it-IT"/>
+        </w:rPr>
+        <w:t xml:space="preserve">del corpo </w:t>
+      </w:r>
+      <w:r>
+        <w:rPr>
+          <w:rStyle w:val="normaltextrun"/>
+          <w:rFonts w:ascii="Garamond" w:hAnsi="Garamond"/>
+          <w:sz w:val="24"/>
+          <w:szCs w:val="24"/>
+          <w:lang w:val="it-IT"/>
+        </w:rPr>
+        <w:t>dei pacchetti</w:t>
+      </w:r>
+      <w:r>
+        <w:rPr>
+          <w:rStyle w:val="normaltextrun"/>
+          <w:rFonts w:ascii="Garamond" w:hAnsi="Garamond"/>
+          <w:sz w:val="24"/>
+          <w:szCs w:val="24"/>
+          <w:lang w:val="it-IT"/>
+        </w:rPr>
+        <w:t xml:space="preserve"> inviati (senza </w:t>
+      </w:r>
+      <w:proofErr w:type="spellStart"/>
+      <w:r>
+        <w:rPr>
+          <w:rStyle w:val="normaltextrun"/>
+          <w:rFonts w:ascii="Garamond" w:hAnsi="Garamond"/>
+          <w:sz w:val="24"/>
+          <w:szCs w:val="24"/>
+          <w:lang w:val="it-IT"/>
+        </w:rPr>
+        <w:t>header</w:t>
+      </w:r>
+      <w:proofErr w:type="spellEnd"/>
+      <w:r>
+        <w:rPr>
+          <w:rStyle w:val="normaltextrun"/>
+          <w:rFonts w:ascii="Garamond" w:hAnsi="Garamond"/>
+          <w:sz w:val="24"/>
+          <w:szCs w:val="24"/>
+          <w:lang w:val="it-IT"/>
+        </w:rPr>
+        <w:t>),</w:t>
+      </w:r>
+      <w:r>
+        <w:rPr>
+          <w:rStyle w:val="normaltextrun"/>
+          <w:rFonts w:ascii="Garamond" w:hAnsi="Garamond"/>
+          <w:sz w:val="24"/>
+          <w:szCs w:val="24"/>
           <w:lang w:val="it-IT"/>
         </w:rPr>
         <w:t xml:space="preserve"> </w:t>
       </w:r>
       <w:r>
         <w:rPr>
-          <w:rStyle w:val="Collegamentoipertestuale"/>
-          <w:rFonts w:ascii="Garamond" w:hAnsi="Garamond"/>
-          <w:color w:val="000000" w:themeColor="text1"/>
-          <w:sz w:val="24"/>
-          <w:szCs w:val="24"/>
-          <w:u w:val="none"/>
-          <w:lang w:val="it-IT"/>
-        </w:rPr>
-        <w:t>senza tener conto dell’</w:t>
-      </w:r>
-      <w:proofErr w:type="spellStart"/>
-      <w:r>
-        <w:rPr>
-          <w:rStyle w:val="Collegamentoipertestuale"/>
-          <w:rFonts w:ascii="Garamond" w:hAnsi="Garamond"/>
-          <w:color w:val="000000" w:themeColor="text1"/>
-          <w:sz w:val="24"/>
-          <w:szCs w:val="24"/>
-          <w:u w:val="none"/>
-          <w:lang w:val="it-IT"/>
-        </w:rPr>
-        <w:t>header</w:t>
-      </w:r>
-      <w:proofErr w:type="spellEnd"/>
-      <w:r>
-        <w:rPr>
-          <w:rStyle w:val="Collegamentoipertestuale"/>
-          <w:rFonts w:ascii="Garamond" w:hAnsi="Garamond"/>
-          <w:color w:val="000000" w:themeColor="text1"/>
-          <w:sz w:val="24"/>
-          <w:szCs w:val="24"/>
-          <w:u w:val="none"/>
-          <w:lang w:val="it-IT"/>
-        </w:rPr>
-        <w:t xml:space="preserve"> dato che consideriamo il throughput delle applicazioni</w:t>
+          <w:rStyle w:val="normaltextrun"/>
+          <w:rFonts w:ascii="Garamond" w:hAnsi="Garamond"/>
+          <w:sz w:val="24"/>
+          <w:szCs w:val="24"/>
+          <w:lang w:val="it-IT"/>
+        </w:rPr>
+        <w:t>sul</w:t>
+      </w:r>
+      <w:r>
+        <w:rPr>
+          <w:rStyle w:val="normaltextrun"/>
+          <w:rFonts w:ascii="Garamond" w:hAnsi="Garamond"/>
+          <w:sz w:val="24"/>
+          <w:szCs w:val="24"/>
+          <w:lang w:val="it-IT"/>
+        </w:rPr>
+        <w:t xml:space="preserve"> tempo totale della trasmissione</w:t>
+      </w:r>
+      <w:r>
+        <w:rPr>
+          <w:rStyle w:val="normaltextrun"/>
+          <w:rFonts w:ascii="Garamond" w:hAnsi="Garamond"/>
+          <w:sz w:val="24"/>
+          <w:szCs w:val="24"/>
+          <w:lang w:val="it-IT"/>
+        </w:rPr>
+        <w:t xml:space="preserve">; </w:t>
+      </w:r>
+      <w:r>
+        <w:rPr>
+          <w:rStyle w:val="normaltextrun"/>
+          <w:rFonts w:ascii="Garamond" w:hAnsi="Garamond"/>
+          <w:sz w:val="24"/>
+          <w:szCs w:val="24"/>
+          <w:lang w:val="it-IT"/>
+        </w:rPr>
+        <w:t>Questo corrisponde</w:t>
+      </w:r>
+      <w:r>
+        <w:rPr>
+          <w:rStyle w:val="normaltextrun"/>
+          <w:rFonts w:ascii="Garamond" w:hAnsi="Garamond"/>
+          <w:sz w:val="24"/>
+          <w:szCs w:val="24"/>
+          <w:lang w:val="it-IT"/>
+        </w:rPr>
+        <w:t xml:space="preserve"> al</w:t>
+      </w:r>
+      <w:r>
+        <w:rPr>
+          <w:rStyle w:val="normaltextrun"/>
+          <w:rFonts w:ascii="Garamond" w:hAnsi="Garamond"/>
+          <w:sz w:val="24"/>
+          <w:szCs w:val="24"/>
+          <w:lang w:val="it-IT"/>
+        </w:rPr>
+        <w:t xml:space="preserve"> tempo dall'invio del primo</w:t>
+      </w:r>
+      <w:r>
+        <w:rPr>
+          <w:rStyle w:val="normaltextrun"/>
+          <w:rFonts w:ascii="Garamond" w:hAnsi="Garamond"/>
+          <w:sz w:val="24"/>
+          <w:szCs w:val="24"/>
+          <w:lang w:val="it-IT"/>
+        </w:rPr>
+        <w:t xml:space="preserve"> </w:t>
+      </w:r>
+      <w:r>
+        <w:rPr>
+          <w:rStyle w:val="normaltextrun"/>
+          <w:rFonts w:ascii="Garamond" w:hAnsi="Garamond"/>
+          <w:sz w:val="24"/>
+          <w:szCs w:val="24"/>
+          <w:lang w:val="it-IT"/>
+        </w:rPr>
+        <w:t xml:space="preserve">messaggio </w:t>
+      </w:r>
+      <w:r>
+        <w:rPr>
+          <w:rStyle w:val="normaltextrun"/>
+          <w:rFonts w:ascii="Garamond" w:hAnsi="Garamond"/>
+          <w:sz w:val="24"/>
+          <w:szCs w:val="24"/>
+          <w:lang w:val="it-IT"/>
+        </w:rPr>
+        <w:t>UDP</w:t>
+      </w:r>
+      <w:r>
+        <w:rPr>
+          <w:rStyle w:val="normaltextrun"/>
+          <w:rFonts w:ascii="Garamond" w:hAnsi="Garamond"/>
+          <w:sz w:val="24"/>
+          <w:szCs w:val="24"/>
+          <w:lang w:val="it-IT"/>
+        </w:rPr>
+        <w:t xml:space="preserve"> </w:t>
+      </w:r>
+      <w:r>
+        <w:rPr>
+          <w:rStyle w:val="normaltextrun"/>
+          <w:rFonts w:ascii="Garamond" w:hAnsi="Garamond"/>
+          <w:sz w:val="24"/>
+          <w:szCs w:val="24"/>
+          <w:lang w:val="it-IT"/>
+        </w:rPr>
+        <w:t xml:space="preserve">fino </w:t>
+      </w:r>
+      <w:r>
+        <w:rPr>
+          <w:rStyle w:val="normaltextrun"/>
+          <w:rFonts w:ascii="Garamond" w:hAnsi="Garamond"/>
+          <w:sz w:val="24"/>
+          <w:szCs w:val="24"/>
+          <w:lang w:val="it-IT"/>
+        </w:rPr>
+        <w:t xml:space="preserve">alla ricezione </w:t>
+      </w:r>
+      <w:r>
+        <w:rPr>
+          <w:rStyle w:val="normaltextrun"/>
+          <w:rFonts w:ascii="Garamond" w:hAnsi="Garamond"/>
+          <w:sz w:val="24"/>
+          <w:szCs w:val="24"/>
+          <w:lang w:val="it-IT"/>
+        </w:rPr>
+        <w:t xml:space="preserve">dell’ultimo </w:t>
+      </w:r>
+      <w:r>
+        <w:rPr>
+          <w:rStyle w:val="normaltextrun"/>
+          <w:rFonts w:ascii="Garamond" w:hAnsi="Garamond"/>
+          <w:sz w:val="24"/>
+          <w:szCs w:val="24"/>
+          <w:lang w:val="it-IT"/>
+        </w:rPr>
+        <w:t>ACK</w:t>
       </w:r>
       <w:r>
         <w:rPr>
@@ -3758,6 +3736,56 @@
           <w:lang w:val="it-IT"/>
         </w:rPr>
         <w:t>.</w:t>
+      </w:r>
+      <w:r>
+        <w:rPr>
+          <w:rStyle w:val="normaltextrun"/>
+          <w:rFonts w:ascii="Garamond" w:hAnsi="Garamond"/>
+          <w:sz w:val="24"/>
+          <w:szCs w:val="24"/>
+          <w:lang w:val="it-IT"/>
+        </w:rPr>
+        <w:t xml:space="preserve"> Consideriamo </w:t>
+      </w:r>
+      <w:r>
+        <w:rPr>
+          <w:rStyle w:val="normaltextrun"/>
+          <w:rFonts w:ascii="Garamond" w:hAnsi="Garamond"/>
+          <w:sz w:val="24"/>
+          <w:szCs w:val="24"/>
+          <w:lang w:val="it-IT"/>
+        </w:rPr>
+        <w:t xml:space="preserve">inoltre </w:t>
+      </w:r>
+      <w:r>
+        <w:rPr>
+          <w:rStyle w:val="normaltextrun"/>
+          <w:rFonts w:ascii="Garamond" w:hAnsi="Garamond"/>
+          <w:sz w:val="24"/>
+          <w:szCs w:val="24"/>
+          <w:lang w:val="it-IT"/>
+        </w:rPr>
+        <w:t>due casi</w:t>
+      </w:r>
+      <w:r>
+        <w:rPr>
+          <w:rStyle w:val="normaltextrun"/>
+          <w:rFonts w:ascii="Garamond" w:hAnsi="Garamond"/>
+          <w:sz w:val="24"/>
+          <w:szCs w:val="24"/>
+          <w:lang w:val="it-IT"/>
+        </w:rPr>
+        <w:t>,</w:t>
+      </w:r>
+      <w:r>
+        <w:rPr>
+          <w:rStyle w:val="normaltextrun"/>
+          <w:rFonts w:ascii="Garamond" w:hAnsi="Garamond"/>
+          <w:sz w:val="24"/>
+          <w:szCs w:val="24"/>
+          <w:lang w:val="it-IT"/>
+        </w:rPr>
+        <w:t xml:space="preserve"> differenziati dall’uso del protocollo RTS/CTS.</w:t>
       </w:r>
     </w:p>
     <w:p>
@@ -3823,34 +3851,7 @@
               <w:szCs w:val="24"/>
               <w:lang w:val="it-IT" w:eastAsia="en-GB"/>
             </w:rPr>
-            <m:t>365</m:t>
-          </m:r>
-          <m:r>
-            <w:rPr>
-              <w:rFonts w:ascii="Cambria Math" w:eastAsia="Times New Roman" w:hAnsi="Cambria Math" w:cs="Times New Roman"/>
-              <w:sz w:val="24"/>
-              <w:szCs w:val="24"/>
-              <w:lang w:val="it-IT" w:eastAsia="en-GB"/>
-            </w:rPr>
-            <m:t>,</m:t>
-          </m:r>
-          <m:r>
-            <w:rPr>
-              <w:rFonts w:ascii="Cambria Math" w:eastAsia="Times New Roman" w:hAnsi="Cambria Math" w:cs="Times New Roman"/>
-              <w:sz w:val="24"/>
-              <w:szCs w:val="24"/>
-              <w:lang w:val="it-IT" w:eastAsia="en-GB"/>
-            </w:rPr>
-            <m:t>535</m:t>
-          </m:r>
-          <m:r>
-            <w:rPr>
-              <w:rFonts w:ascii="Cambria Math" w:eastAsia="Times New Roman" w:hAnsi="Cambria Math" w:cs="Times New Roman"/>
-              <w:sz w:val="24"/>
-              <w:szCs w:val="24"/>
-              <w:lang w:val="it-IT" w:eastAsia="en-GB"/>
-            </w:rPr>
-            <m:t>bytes/s=</m:t>
+            <m:t>365,535bytes/s=</m:t>
           </m:r>
           <m:sSup>
             <m:sSupPr>
@@ -3872,16 +3873,7 @@
                   <w:szCs w:val="24"/>
                   <w:lang w:val="it-IT" w:eastAsia="en-GB"/>
                 </w:rPr>
-                <m:t>1</m:t>
-              </m:r>
-              <m:r>
-                <w:rPr>
-                  <w:rFonts w:ascii="Cambria Math" w:eastAsia="Times New Roman" w:hAnsi="Cambria Math" w:cs="Times New Roman"/>
-                  <w:sz w:val="24"/>
-                  <w:szCs w:val="24"/>
-                  <w:lang w:val="it-IT" w:eastAsia="en-GB"/>
-                </w:rPr>
-                <m:t>0</m:t>
+                <m:t>10</m:t>
               </m:r>
             </m:e>
             <m:sup>
@@ -3903,7 +3895,7 @@
               <w:szCs w:val="24"/>
               <w:lang w:val="it-IT" w:eastAsia="en-GB"/>
             </w:rPr>
-            <m:t>924</m:t>
+            <m:t>924,283bps</m:t>
           </m:r>
           <m:r>
             <w:rPr>
@@ -3912,7 +3904,7 @@
               <w:szCs w:val="24"/>
               <w:lang w:val="it-IT" w:eastAsia="en-GB"/>
             </w:rPr>
-            <m:t>,</m:t>
+            <m:t>≅</m:t>
           </m:r>
           <m:r>
             <w:rPr>
@@ -3921,7 +3913,7 @@
               <w:szCs w:val="24"/>
               <w:lang w:val="it-IT" w:eastAsia="en-GB"/>
             </w:rPr>
-            <m:t>283</m:t>
+            <m:t>1</m:t>
           </m:r>
           <m:r>
             <w:rPr>
@@ -3930,16 +3922,7 @@
               <w:szCs w:val="24"/>
               <w:lang w:val="it-IT" w:eastAsia="en-GB"/>
             </w:rPr>
-            <m:t>bps=1</m:t>
-          </m:r>
-          <m:r>
-            <w:rPr>
-              <w:rFonts w:ascii="Cambria Math" w:eastAsia="Times New Roman" w:hAnsi="Cambria Math" w:cs="Times New Roman"/>
-              <w:sz w:val="24"/>
-              <w:szCs w:val="24"/>
-              <w:lang w:val="it-IT" w:eastAsia="en-GB"/>
-            </w:rPr>
-            <m:t>0,92</m:t>
+            <m:t>1</m:t>
           </m:r>
           <m:r>
             <w:rPr>
@@ -4016,34 +3999,7 @@
               <w:szCs w:val="24"/>
               <w:lang w:val="it-IT" w:eastAsia="en-GB"/>
             </w:rPr>
-            <m:t>365</m:t>
-          </m:r>
-          <m:r>
-            <w:rPr>
-              <w:rFonts w:ascii="Cambria Math" w:eastAsia="Times New Roman" w:hAnsi="Cambria Math" w:cs="Times New Roman"/>
-              <w:sz w:val="24"/>
-              <w:szCs w:val="24"/>
-              <w:lang w:val="it-IT" w:eastAsia="en-GB"/>
-            </w:rPr>
-            <m:t>,</m:t>
-          </m:r>
-          <m:r>
-            <w:rPr>
-              <w:rFonts w:ascii="Cambria Math" w:eastAsia="Times New Roman" w:hAnsi="Cambria Math" w:cs="Times New Roman"/>
-              <w:sz w:val="24"/>
-              <w:szCs w:val="24"/>
-              <w:lang w:val="it-IT" w:eastAsia="en-GB"/>
-            </w:rPr>
-            <m:t>228</m:t>
-          </m:r>
-          <m:r>
-            <w:rPr>
-              <w:rFonts w:ascii="Cambria Math" w:eastAsia="Times New Roman" w:hAnsi="Cambria Math" w:cs="Times New Roman"/>
-              <w:sz w:val="24"/>
-              <w:szCs w:val="24"/>
-              <w:lang w:val="it-IT" w:eastAsia="en-GB"/>
-            </w:rPr>
-            <m:t>bytes/s=</m:t>
+            <m:t>365,228bytes/s=</m:t>
           </m:r>
           <m:sSup>
             <m:sSupPr>
@@ -4065,16 +4021,7 @@
                   <w:szCs w:val="24"/>
                   <w:lang w:val="it-IT" w:eastAsia="en-GB"/>
                 </w:rPr>
-                <m:t>1</m:t>
-              </m:r>
-              <m:r>
-                <w:rPr>
-                  <w:rFonts w:ascii="Cambria Math" w:eastAsia="Times New Roman" w:hAnsi="Cambria Math" w:cs="Times New Roman"/>
-                  <w:sz w:val="24"/>
-                  <w:szCs w:val="24"/>
-                  <w:lang w:val="it-IT" w:eastAsia="en-GB"/>
-                </w:rPr>
-                <m:t>0</m:t>
+                <m:t>10</m:t>
               </m:r>
             </m:e>
             <m:sup>
@@ -4096,7 +4043,7 @@
               <w:szCs w:val="24"/>
               <w:lang w:val="it-IT" w:eastAsia="en-GB"/>
             </w:rPr>
-            <m:t>921</m:t>
+            <m:t>921,829bits/s</m:t>
           </m:r>
           <m:r>
             <w:rPr>
@@ -4105,7 +4052,7 @@
               <w:szCs w:val="24"/>
               <w:lang w:val="it-IT" w:eastAsia="en-GB"/>
             </w:rPr>
-            <m:t>,</m:t>
+            <m:t>≅</m:t>
           </m:r>
           <m:r>
             <w:rPr>
@@ -4114,7 +4061,7 @@
               <w:szCs w:val="24"/>
               <w:lang w:val="it-IT" w:eastAsia="en-GB"/>
             </w:rPr>
-            <m:t>829</m:t>
+            <m:t>1</m:t>
           </m:r>
           <m:r>
             <w:rPr>
@@ -4123,16 +4070,7 @@
               <w:szCs w:val="24"/>
               <w:lang w:val="it-IT" w:eastAsia="en-GB"/>
             </w:rPr>
-            <m:t>bits/s=1</m:t>
-          </m:r>
-          <m:r>
-            <w:rPr>
-              <w:rFonts w:ascii="Cambria Math" w:eastAsia="Times New Roman" w:hAnsi="Cambria Math" w:cs="Times New Roman"/>
-              <w:sz w:val="24"/>
-              <w:szCs w:val="24"/>
-              <w:lang w:val="it-IT" w:eastAsia="en-GB"/>
-            </w:rPr>
-            <m:t>0,92</m:t>
+            <m:t>1</m:t>
           </m:r>
           <m:r>
             <w:rPr>
@@ -4394,7 +4332,7 @@
     </w:p>
     <w:p>
       <w:pPr>
-        <w:pStyle w:val="Titolo2"/>
+        <w:pStyle w:val="Heading2"/>
         <w:pBdr>
           <w:bottom w:val="single" w:sz="4" w:space="1" w:color="auto"/>
         </w:pBdr>
@@ -4518,7 +4456,7 @@
       <w:hyperlink w:anchor="Immagine9" w:history="1">
         <w:r>
           <w:rPr>
-            <w:rStyle w:val="Collegamentoipertestuale"/>
+            <w:rStyle w:val="Hyperlink"/>
             <w:rFonts w:ascii="Garamond" w:hAnsi="Garamond"/>
             <w:b/>
             <w:bCs/>
@@ -5190,7 +5128,7 @@
       <w:hyperlink w:anchor="Immagine10" w:history="1">
         <w:r>
           <w:rPr>
-            <w:rStyle w:val="Collegamentoipertestuale"/>
+            <w:rStyle w:val="Hyperlink"/>
             <w:rFonts w:ascii="Garamond" w:hAnsi="Garamond"/>
             <w:b/>
             <w:bCs/>
@@ -5797,7 +5735,7 @@
       <w:hyperlink w:anchor="Immagine11" w:history="1">
         <w:r>
           <w:rPr>
-            <w:rStyle w:val="Collegamentoipertestuale"/>
+            <w:rStyle w:val="Hyperlink"/>
             <w:rFonts w:ascii="Garamond" w:hAnsi="Garamond"/>
             <w:b/>
             <w:bCs/>
@@ -5809,7 +5747,7 @@
         </w:r>
         <w:r>
           <w:rPr>
-            <w:rStyle w:val="Collegamentoipertestuale"/>
+            <w:rStyle w:val="Hyperlink"/>
             <w:rFonts w:ascii="Garamond" w:hAnsi="Garamond"/>
             <w:b/>
             <w:bCs/>
@@ -5821,7 +5759,7 @@
         </w:r>
         <w:r>
           <w:rPr>
-            <w:rStyle w:val="Collegamentoipertestuale"/>
+            <w:rStyle w:val="Hyperlink"/>
             <w:rFonts w:ascii="Garamond" w:hAnsi="Garamond"/>
             <w:b/>
             <w:bCs/>
@@ -6107,7 +6045,7 @@
       <w:hyperlink w:anchor="Immagine12" w:history="1">
         <w:r>
           <w:rPr>
-            <w:rStyle w:val="Collegamentoipertestuale"/>
+            <w:rStyle w:val="Hyperlink"/>
             <w:rFonts w:ascii="Garamond" w:hAnsi="Garamond"/>
             <w:b/>
             <w:bCs/>
@@ -6295,7 +6233,7 @@
       <w:hyperlink w:anchor="Immagine13" w:history="1">
         <w:r>
           <w:rPr>
-            <w:rStyle w:val="Collegamentoipertestuale"/>
+            <w:rStyle w:val="Hyperlink"/>
             <w:rFonts w:ascii="Garamond" w:hAnsi="Garamond"/>
             <w:b/>
             <w:bCs/>
@@ -6915,7 +6853,7 @@
     </w:p>
     <w:p>
       <w:pPr>
-        <w:pStyle w:val="Titolo3"/>
+        <w:pStyle w:val="Heading3"/>
         <w:pBdr>
           <w:top w:val="single" w:sz="4" w:space="1" w:color="auto"/>
         </w:pBdr>
@@ -6954,7 +6892,7 @@
     </w:p>
     <w:p>
       <w:pPr>
-        <w:pStyle w:val="Paragrafoelenco"/>
+        <w:pStyle w:val="ListParagraph"/>
         <w:numPr>
           <w:ilvl w:val="0"/>
           <w:numId w:val="17"/>
@@ -6998,7 +6936,7 @@
     </w:p>
     <w:p>
       <w:pPr>
-        <w:pStyle w:val="Paragrafoelenco"/>
+        <w:pStyle w:val="ListParagraph"/>
         <w:numPr>
           <w:ilvl w:val="0"/>
           <w:numId w:val="17"/>
@@ -7024,7 +6962,7 @@
     </w:p>
     <w:p>
       <w:pPr>
-        <w:pStyle w:val="Paragrafoelenco"/>
+        <w:pStyle w:val="ListParagraph"/>
         <w:numPr>
           <w:ilvl w:val="0"/>
           <w:numId w:val="17"/>
@@ -7050,7 +6988,7 @@
     </w:p>
     <w:p>
       <w:pPr>
-        <w:pStyle w:val="Paragrafoelenco"/>
+        <w:pStyle w:val="ListParagraph"/>
         <w:numPr>
           <w:ilvl w:val="0"/>
           <w:numId w:val="17"/>
@@ -7129,7 +7067,7 @@
     <w:sdtContent>
       <w:p>
         <w:pPr>
-          <w:pStyle w:val="Pidipagina"/>
+          <w:pStyle w:val="Footer"/>
           <w:jc w:val="right"/>
         </w:pPr>
         <w:r>
@@ -7158,7 +7096,7 @@
   </w:sdt>
   <w:p>
     <w:pPr>
-      <w:pStyle w:val="Pidipagina"/>
+      <w:pStyle w:val="Footer"/>
     </w:pPr>
   </w:p>
 </w:ftr>
@@ -7193,7 +7131,7 @@
 <w:hdr xmlns:wpc="http://schemas.microsoft.com/office/word/2010/wordprocessingCanvas" xmlns:cx="http://schemas.microsoft.com/office/drawing/2014/chartex" xmlns:cx1="http://schemas.microsoft.com/office/drawing/2015/9/8/chartex" xmlns:cx2="http://schemas.microsoft.com/office/drawing/2015/10/21/chartex" xmlns:cx3="http://schemas.microsoft.com/office/drawing/2016/5/9/chartex" xmlns:cx4="http://schemas.microsoft.com/office/drawing/2016/5/10/chartex" xmlns:cx5="http://schemas.microsoft.com/office/drawing/2016/5/11/chartex" xmlns:cx6="http://schemas.microsoft.com/office/drawing/2016/5/12/chartex" xmlns:cx7="http://schemas.microsoft.com/office/drawing/2016/5/13/chartex" xmlns:cx8="http://schemas.microsoft.com/office/drawing/2016/5/14/chartex" xmlns:mc="http://schemas.openxmlformats.org/markup-compatibility/2006" xmlns:aink="http://schemas.microsoft.com/office/drawing/2016/ink" xmlns:am3d="http://schemas.microsoft.com/office/drawing/2017/model3d" xmlns:o="urn:schemas-microsoft-com:office:office" xmlns:oel="http://schemas.microsoft.com/office/2019/extlst" xmlns:r="http://schemas.openxmlformats.org/officeDocument/2006/relationships" xmlns:m="http://schemas.openxmlformats.org/officeDocument/2006/math" xmlns:v="urn:schemas-microsoft-com:vml" xmlns:wp14="http://schemas.microsoft.com/office/word/2010/wordprocessingDrawing" xmlns:wp="http://schemas.openxmlformats.org/drawingml/2006/wordprocessingDrawing" xmlns:w10="urn:schemas-microsoft-com:office:word" xmlns:w="http://schemas.openxmlformats.org/wordprocessingml/2006/main" xmlns:w14="http://schemas.microsoft.com/office/word/2010/wordml" xmlns:w15="http://schemas.microsoft.com/office/word/2012/wordml" xmlns:w16cex="http://schemas.microsoft.com/office/word/2018/wordml/cex" xmlns:w16cid="http://schemas.microsoft.com/office/word/2016/wordml/cid" xmlns:w16="http://schemas.microsoft.com/office/word/2018/wordml" xmlns:w16sdtdh="http://schemas.microsoft.com/office/word/2020/wordml/sdtdatahash" xmlns:w16se="http://schemas.microsoft.com/office/word/2015/wordml/symex" xmlns:wpg="http://schemas.microsoft.com/office/word/2010/wordprocessingGroup" xmlns:wpi="http://schemas.microsoft.com/office/word/2010/wordprocessingInk" xmlns:wne="http://schemas.microsoft.com/office/word/2006/wordml" xmlns:wps="http://schemas.microsoft.com/office/word/2010/wordprocessingShape" mc:Ignorable="w14 w15 w16se w16cid w16 w16cex w16sdtdh wp14">
   <w:p>
     <w:pPr>
-      <w:pStyle w:val="Intestazione"/>
+      <w:pStyle w:val="Header"/>
       <w:rPr>
         <w:rFonts w:ascii="Gabriola" w:hAnsi="Gabriola"/>
         <w:sz w:val="20"/>
@@ -9699,15 +9637,15 @@
     <w:lsdException w:name="Unresolved Mention" w:semiHidden="1" w:unhideWhenUsed="1"/>
     <w:lsdException w:name="Smart Link" w:semiHidden="1" w:unhideWhenUsed="1"/>
   </w:latentStyles>
-  <w:style w:type="paragraph" w:default="1" w:styleId="Normale">
+  <w:style w:type="paragraph" w:default="1" w:styleId="Normal">
     <w:name w:val="Normal"/>
     <w:qFormat/>
   </w:style>
-  <w:style w:type="paragraph" w:styleId="Titolo1">
+  <w:style w:type="paragraph" w:styleId="Heading1">
     <w:name w:val="heading 1"/>
-    <w:basedOn w:val="Normale"/>
-    <w:next w:val="Normale"/>
-    <w:link w:val="Titolo1Carattere"/>
+    <w:basedOn w:val="Normal"/>
+    <w:next w:val="Normal"/>
+    <w:link w:val="Heading1Char"/>
     <w:uiPriority w:val="9"/>
     <w:qFormat/>
     <w:rsid w:val="00D0439E"/>
@@ -9724,11 +9662,11 @@
       <w:szCs w:val="32"/>
     </w:rPr>
   </w:style>
-  <w:style w:type="paragraph" w:styleId="Titolo2">
+  <w:style w:type="paragraph" w:styleId="Heading2">
     <w:name w:val="heading 2"/>
-    <w:basedOn w:val="Normale"/>
-    <w:next w:val="Normale"/>
-    <w:link w:val="Titolo2Carattere"/>
+    <w:basedOn w:val="Normal"/>
+    <w:next w:val="Normal"/>
+    <w:link w:val="Heading2Char"/>
     <w:uiPriority w:val="9"/>
     <w:unhideWhenUsed/>
     <w:qFormat/>
@@ -9746,11 +9684,11 @@
       <w:szCs w:val="26"/>
     </w:rPr>
   </w:style>
-  <w:style w:type="paragraph" w:styleId="Titolo3">
+  <w:style w:type="paragraph" w:styleId="Heading3">
     <w:name w:val="heading 3"/>
-    <w:basedOn w:val="Normale"/>
-    <w:next w:val="Normale"/>
-    <w:link w:val="Titolo3Carattere"/>
+    <w:basedOn w:val="Normal"/>
+    <w:next w:val="Normal"/>
+    <w:link w:val="Heading3Char"/>
     <w:uiPriority w:val="9"/>
     <w:unhideWhenUsed/>
     <w:qFormat/>
@@ -9768,13 +9706,13 @@
       <w:szCs w:val="24"/>
     </w:rPr>
   </w:style>
-  <w:style w:type="character" w:default="1" w:styleId="Carpredefinitoparagrafo">
+  <w:style w:type="character" w:default="1" w:styleId="DefaultParagraphFont">
     <w:name w:val="Default Paragraph Font"/>
     <w:uiPriority w:val="1"/>
     <w:semiHidden/>
     <w:unhideWhenUsed/>
   </w:style>
-  <w:style w:type="table" w:default="1" w:styleId="Tabellanormale">
+  <w:style w:type="table" w:default="1" w:styleId="TableNormal">
     <w:name w:val="Normal Table"/>
     <w:uiPriority w:val="99"/>
     <w:semiHidden/>
@@ -9789,7 +9727,7 @@
       </w:tblCellMar>
     </w:tblPr>
   </w:style>
-  <w:style w:type="numbering" w:default="1" w:styleId="Nessunelenco">
+  <w:style w:type="numbering" w:default="1" w:styleId="NoList">
     <w:name w:val="No List"/>
     <w:uiPriority w:val="99"/>
     <w:semiHidden/>
@@ -9797,7 +9735,7 @@
   </w:style>
   <w:style w:type="paragraph" w:customStyle="1" w:styleId="paragraph">
     <w:name w:val="paragraph"/>
-    <w:basedOn w:val="Normale"/>
+    <w:basedOn w:val="Normal"/>
     <w:rsid w:val="00995661"/>
     <w:pPr>
       <w:spacing w:before="100" w:beforeAutospacing="1" w:after="100" w:afterAutospacing="1" w:line="240" w:lineRule="auto"/>
@@ -9811,28 +9749,28 @@
   </w:style>
   <w:style w:type="character" w:customStyle="1" w:styleId="tabchar">
     <w:name w:val="tabchar"/>
-    <w:basedOn w:val="Carpredefinitoparagrafo"/>
+    <w:basedOn w:val="DefaultParagraphFont"/>
     <w:rsid w:val="00995661"/>
   </w:style>
   <w:style w:type="character" w:customStyle="1" w:styleId="eop">
     <w:name w:val="eop"/>
-    <w:basedOn w:val="Carpredefinitoparagrafo"/>
+    <w:basedOn w:val="DefaultParagraphFont"/>
     <w:rsid w:val="00995661"/>
   </w:style>
   <w:style w:type="character" w:customStyle="1" w:styleId="normaltextrun">
     <w:name w:val="normaltextrun"/>
-    <w:basedOn w:val="Carpredefinitoparagrafo"/>
+    <w:basedOn w:val="DefaultParagraphFont"/>
     <w:rsid w:val="00995661"/>
   </w:style>
   <w:style w:type="character" w:customStyle="1" w:styleId="scxw251770030">
     <w:name w:val="scxw251770030"/>
-    <w:basedOn w:val="Carpredefinitoparagrafo"/>
+    <w:basedOn w:val="DefaultParagraphFont"/>
     <w:rsid w:val="00995661"/>
   </w:style>
-  <w:style w:type="character" w:customStyle="1" w:styleId="Titolo1Carattere">
-    <w:name w:val="Titolo 1 Carattere"/>
-    <w:basedOn w:val="Carpredefinitoparagrafo"/>
-    <w:link w:val="Titolo1"/>
+  <w:style w:type="character" w:customStyle="1" w:styleId="Heading1Char">
+    <w:name w:val="Heading 1 Char"/>
+    <w:basedOn w:val="DefaultParagraphFont"/>
+    <w:link w:val="Heading1"/>
     <w:uiPriority w:val="9"/>
     <w:rsid w:val="00D0439E"/>
     <w:rPr>
@@ -9842,10 +9780,10 @@
       <w:szCs w:val="32"/>
     </w:rPr>
   </w:style>
-  <w:style w:type="character" w:customStyle="1" w:styleId="Titolo2Carattere">
-    <w:name w:val="Titolo 2 Carattere"/>
-    <w:basedOn w:val="Carpredefinitoparagrafo"/>
-    <w:link w:val="Titolo2"/>
+  <w:style w:type="character" w:customStyle="1" w:styleId="Heading2Char">
+    <w:name w:val="Heading 2 Char"/>
+    <w:basedOn w:val="DefaultParagraphFont"/>
+    <w:link w:val="Heading2"/>
     <w:uiPriority w:val="9"/>
     <w:rsid w:val="0058591F"/>
     <w:rPr>
@@ -9855,9 +9793,9 @@
       <w:szCs w:val="26"/>
     </w:rPr>
   </w:style>
-  <w:style w:type="character" w:styleId="Collegamentoipertestuale">
+  <w:style w:type="character" w:styleId="Hyperlink">
     <w:name w:val="Hyperlink"/>
-    <w:basedOn w:val="Carpredefinitoparagrafo"/>
+    <w:basedOn w:val="DefaultParagraphFont"/>
     <w:uiPriority w:val="99"/>
     <w:unhideWhenUsed/>
     <w:rsid w:val="00AE0503"/>
@@ -9866,9 +9804,9 @@
       <w:u w:val="single"/>
     </w:rPr>
   </w:style>
-  <w:style w:type="character" w:styleId="Menzionenonrisolta">
+  <w:style w:type="character" w:styleId="UnresolvedMention">
     <w:name w:val="Unresolved Mention"/>
-    <w:basedOn w:val="Carpredefinitoparagrafo"/>
+    <w:basedOn w:val="DefaultParagraphFont"/>
     <w:uiPriority w:val="99"/>
     <w:semiHidden/>
     <w:unhideWhenUsed/>
@@ -9878,9 +9816,9 @@
       <w:shd w:val="clear" w:color="auto" w:fill="E1DFDD"/>
     </w:rPr>
   </w:style>
-  <w:style w:type="character" w:styleId="Collegamentovisitato">
+  <w:style w:type="character" w:styleId="FollowedHyperlink">
     <w:name w:val="FollowedHyperlink"/>
-    <w:basedOn w:val="Carpredefinitoparagrafo"/>
+    <w:basedOn w:val="DefaultParagraphFont"/>
     <w:uiPriority w:val="99"/>
     <w:semiHidden/>
     <w:unhideWhenUsed/>
@@ -9890,7 +9828,7 @@
       <w:u w:val="single"/>
     </w:rPr>
   </w:style>
-  <w:style w:type="paragraph" w:styleId="Revisione">
+  <w:style w:type="paragraph" w:styleId="Revision">
     <w:name w:val="Revision"/>
     <w:hidden/>
     <w:uiPriority w:val="99"/>
@@ -9900,9 +9838,9 @@
       <w:spacing w:after="0" w:line="240" w:lineRule="auto"/>
     </w:pPr>
   </w:style>
-  <w:style w:type="character" w:styleId="Testosegnaposto">
+  <w:style w:type="character" w:styleId="PlaceholderText">
     <w:name w:val="Placeholder Text"/>
-    <w:basedOn w:val="Carpredefinitoparagrafo"/>
+    <w:basedOn w:val="DefaultParagraphFont"/>
     <w:uiPriority w:val="99"/>
     <w:semiHidden/>
     <w:rsid w:val="0062758B"/>
@@ -9910,10 +9848,10 @@
       <w:color w:val="808080"/>
     </w:rPr>
   </w:style>
-  <w:style w:type="character" w:customStyle="1" w:styleId="Titolo3Carattere">
-    <w:name w:val="Titolo 3 Carattere"/>
-    <w:basedOn w:val="Carpredefinitoparagrafo"/>
-    <w:link w:val="Titolo3"/>
+  <w:style w:type="character" w:customStyle="1" w:styleId="Heading3Char">
+    <w:name w:val="Heading 3 Char"/>
+    <w:basedOn w:val="DefaultParagraphFont"/>
+    <w:link w:val="Heading3"/>
     <w:uiPriority w:val="9"/>
     <w:rsid w:val="00103DAF"/>
     <w:rPr>
@@ -9923,9 +9861,9 @@
       <w:szCs w:val="24"/>
     </w:rPr>
   </w:style>
-  <w:style w:type="paragraph" w:styleId="Paragrafoelenco">
+  <w:style w:type="paragraph" w:styleId="ListParagraph">
     <w:name w:val="List Paragraph"/>
-    <w:basedOn w:val="Normale"/>
+    <w:basedOn w:val="Normal"/>
     <w:uiPriority w:val="34"/>
     <w:qFormat/>
     <w:rsid w:val="00103DAF"/>
@@ -9934,10 +9872,10 @@
       <w:contextualSpacing/>
     </w:pPr>
   </w:style>
-  <w:style w:type="paragraph" w:styleId="Intestazione">
+  <w:style w:type="paragraph" w:styleId="Header">
     <w:name w:val="header"/>
-    <w:basedOn w:val="Normale"/>
-    <w:link w:val="IntestazioneCarattere"/>
+    <w:basedOn w:val="Normal"/>
+    <w:link w:val="HeaderChar"/>
     <w:uiPriority w:val="99"/>
     <w:unhideWhenUsed/>
     <w:rsid w:val="00E51500"/>
@@ -9949,17 +9887,17 @@
       <w:spacing w:after="0" w:line="240" w:lineRule="auto"/>
     </w:pPr>
   </w:style>
-  <w:style w:type="character" w:customStyle="1" w:styleId="IntestazioneCarattere">
-    <w:name w:val="Intestazione Carattere"/>
-    <w:basedOn w:val="Carpredefinitoparagrafo"/>
-    <w:link w:val="Intestazione"/>
+  <w:style w:type="character" w:customStyle="1" w:styleId="HeaderChar">
+    <w:name w:val="Header Char"/>
+    <w:basedOn w:val="DefaultParagraphFont"/>
+    <w:link w:val="Header"/>
     <w:uiPriority w:val="99"/>
     <w:rsid w:val="00E51500"/>
   </w:style>
-  <w:style w:type="paragraph" w:styleId="Pidipagina">
+  <w:style w:type="paragraph" w:styleId="Footer">
     <w:name w:val="footer"/>
-    <w:basedOn w:val="Normale"/>
-    <w:link w:val="PidipaginaCarattere"/>
+    <w:basedOn w:val="Normal"/>
+    <w:link w:val="FooterChar"/>
     <w:uiPriority w:val="99"/>
     <w:unhideWhenUsed/>
     <w:rsid w:val="00E51500"/>
@@ -9971,10 +9909,10 @@
       <w:spacing w:after="0" w:line="240" w:lineRule="auto"/>
     </w:pPr>
   </w:style>
-  <w:style w:type="character" w:customStyle="1" w:styleId="PidipaginaCarattere">
-    <w:name w:val="Piè di pagina Carattere"/>
-    <w:basedOn w:val="Carpredefinitoparagrafo"/>
-    <w:link w:val="Pidipagina"/>
+  <w:style w:type="character" w:customStyle="1" w:styleId="FooterChar">
+    <w:name w:val="Footer Char"/>
+    <w:basedOn w:val="DefaultParagraphFont"/>
+    <w:link w:val="Footer"/>
     <w:uiPriority w:val="99"/>
     <w:rsid w:val="00E51500"/>
   </w:style>

</xml_diff>